<commit_message>
Doc(CdC) : Reading and validating
The CdC is validated
</commit_message>
<xml_diff>
--- a/H-P_Prod_CraftMeUp.docx
+++ b/H-P_Prod_CraftMeUp.docx
@@ -19,15 +19,6 @@
     <w:p>
       <w:pPr>
         <w:pStyle w:val="Titre1"/>
-        <w:rPr>
-          <w:b w:val="0"/>
-          <w:bCs w:val="0"/>
-          <w:i w:val="0"/>
-          <w:iCs w:val="0"/>
-          <w:lang w:val="en-US"/>
-        </w:rPr>
-      </w:pPr>
-      <w:r>
         <w:rPr>
           <w:rStyle w:val="Titre1Car"/>
           <w:b/>
@@ -36,8 +27,7 @@
           <w:iCs/>
           <w:lang w:val="en-US"/>
         </w:rPr>
-        <w:t>Subject</w:t>
-      </w:r>
+      </w:pPr>
       <w:r>
         <w:rPr>
           <w:rStyle w:val="Titre1Car"/>
@@ -47,29 +37,36 @@
           <w:iCs/>
           <w:lang w:val="en-US"/>
         </w:rPr>
-        <w:t>:</w:t>
-      </w:r>
-      <w:r>
-        <w:rPr>
-          <w:rStyle w:val="Titre1Car"/>
+        <w:t>Subject</w:t>
+      </w:r>
+    </w:p>
+    <w:p>
+      <w:pPr>
+        <w:rPr>
           <w:b/>
           <w:bCs/>
           <w:i/>
           <w:iCs/>
           <w:lang w:val="en-US"/>
         </w:rPr>
-        <w:t xml:space="preserve"> </w:t>
-      </w:r>
-      <w:r>
-        <w:rPr>
-          <w:b w:val="0"/>
-          <w:bCs w:val="0"/>
-          <w:i w:val="0"/>
-          <w:iCs w:val="0"/>
-          <w:u w:val="none"/>
-          <w:lang w:val="en-US"/>
-        </w:rPr>
-        <w:t>A program that allows the user to play a top-down shooter game.</w:t>
+      </w:pPr>
+      <w:r>
+        <w:rPr>
+          <w:lang w:val="en-US"/>
+        </w:rPr>
+        <w:t>A top-down shooter game</w:t>
+      </w:r>
+      <w:r>
+        <w:rPr>
+          <w:lang w:val="en-US"/>
+        </w:rPr>
+        <w:t xml:space="preserve"> where the player has to survive monster waves in a pseudo-random world</w:t>
+      </w:r>
+      <w:r>
+        <w:rPr>
+          <w:lang w:val="en-US"/>
+        </w:rPr>
+        <w:t>.</w:t>
       </w:r>
     </w:p>
     <w:p>
@@ -197,12 +194,6 @@
           <w:lang w:val="en-US"/>
         </w:rPr>
         <w:t>Topics covered</w:t>
-      </w:r>
-      <w:r>
-        <w:rPr>
-          <w:lang w:val="en-US"/>
-        </w:rPr>
-        <w:t>:</w:t>
       </w:r>
     </w:p>
     <w:tbl>
@@ -475,6 +466,7 @@
           <w:iCs w:val="0"/>
           <w:lang w:val="en-US"/>
         </w:rPr>
+        <w:lastRenderedPageBreak/>
         <w:t>Project duration</w:t>
       </w:r>
       <w:r>
@@ -489,6 +481,13 @@
         </w:rPr>
         <w:t>/56p</w:t>
       </w:r>
+    </w:p>
+    <w:p>
+      <w:pPr>
+        <w:rPr>
+          <w:lang w:val="en-US"/>
+        </w:rPr>
+      </w:pPr>
     </w:p>
     <w:p>
       <w:pPr>
@@ -501,17 +500,49 @@
           <w:lang w:val="en-US"/>
         </w:rPr>
       </w:pPr>
-      <w:r>
-        <w:rPr>
-          <w:lang w:val="en-US"/>
-        </w:rPr>
-        <w:br w:type="page"/>
-      </w:r>
     </w:p>
     <w:p>
       <w:pPr>
         <w:pStyle w:val="Titre1"/>
-        <w:jc w:val="right"/>
+        <w:rPr>
+          <w:lang w:val="en-US"/>
+        </w:rPr>
+      </w:pPr>
+      <w:r>
+        <w:rPr>
+          <w:lang w:val="en-US"/>
+        </w:rPr>
+        <w:t>Requirements</w:t>
+      </w:r>
+    </w:p>
+    <w:p>
+      <w:pPr>
+        <w:rPr>
+          <w:lang w:val="en-US"/>
+        </w:rPr>
+      </w:pPr>
+      <w:r>
+        <w:rPr>
+          <w:lang w:val="en-US"/>
+        </w:rPr>
+        <w:t>You are asked to develop the project with particular attention to the programming method, which must be rigorous and consider the fundamental concepts of software quality.</w:t>
+      </w:r>
+    </w:p>
+    <w:p>
+      <w:pPr>
+        <w:rPr>
+          <w:lang w:val="en-US"/>
+        </w:rPr>
+      </w:pPr>
+      <w:r>
+        <w:rPr>
+          <w:lang w:val="en-US"/>
+        </w:rPr>
+        <w:t>You must use Visual Studio and the C# language. Programming will be done in WinForms with the .Net Framework.</w:t>
+      </w:r>
+    </w:p>
+    <w:p>
+      <w:pPr>
         <w:rPr>
           <w:lang w:val="en-US"/>
         </w:rPr>
@@ -528,66 +559,7 @@
         <w:rPr>
           <w:lang w:val="en-US"/>
         </w:rPr>
-        <w:t>Requirements</w:t>
-      </w:r>
-      <w:r>
-        <w:rPr>
-          <w:lang w:val="en-US"/>
-        </w:rPr>
-        <w:t>:</w:t>
-      </w:r>
-    </w:p>
-    <w:p>
-      <w:pPr>
-        <w:rPr>
-          <w:lang w:val="en-US"/>
-        </w:rPr>
-      </w:pPr>
-      <w:r>
-        <w:rPr>
-          <w:lang w:val="en-US"/>
-        </w:rPr>
-        <w:t>You are asked to develop the project with particular attention to the programming method, which must be rigorous and consider the fundamental concepts of software quality.</w:t>
-      </w:r>
-    </w:p>
-    <w:p>
-      <w:pPr>
-        <w:rPr>
-          <w:lang w:val="en-US"/>
-        </w:rPr>
-      </w:pPr>
-      <w:r>
-        <w:rPr>
-          <w:lang w:val="en-US"/>
-        </w:rPr>
-        <w:t>You must use Visual Studio and the C# language. Programming will be done in WinForms with the .Net Framework.</w:t>
-      </w:r>
-    </w:p>
-    <w:p>
-      <w:pPr>
-        <w:rPr>
-          <w:lang w:val="en-US"/>
-        </w:rPr>
-      </w:pPr>
-    </w:p>
-    <w:p>
-      <w:pPr>
-        <w:pStyle w:val="Titre1"/>
-        <w:rPr>
-          <w:lang w:val="en-US"/>
-        </w:rPr>
-      </w:pPr>
-      <w:r>
-        <w:rPr>
-          <w:lang w:val="en-US"/>
-        </w:rPr>
         <w:t>Returns</w:t>
-      </w:r>
-      <w:r>
-        <w:rPr>
-          <w:lang w:val="en-US"/>
-        </w:rPr>
-        <w:t>:</w:t>
       </w:r>
     </w:p>
     <w:p>
@@ -662,7 +634,7 @@
         <w:rPr>
           <w:lang w:val="en-US"/>
         </w:rPr>
-        <w:t>The program’s objective:</w:t>
+        <w:t>The program’s objective</w:t>
       </w:r>
     </w:p>
     <w:p>

</xml_diff>